<commit_message>
Basic Python Examples folder was updated.
</commit_message>
<xml_diff>
--- a/Basic_SQL_Examples/SQL_Example_1_Tree_Structure_Labeling/SQL_Example_1_Tree_Structure_Labeling.docx
+++ b/Basic_SQL_Examples/SQL_Example_1_Tree_Structure_Labeling/SQL_Example_1_Tree_Structure_Labeling.docx
@@ -16,19 +16,17 @@
       <w:r>
         <w:t xml:space="preserve"> with a column of nodes and a column corresponding parent nodes</w:t>
       </w:r>
+      <w:r>
+        <w:t xml:space="preserve">: </w:t>
+      </w:r>
     </w:p>
     <w:p/>
     <w:p>
       <w:r>
-        <w:t>n</w:t>
-      </w:r>
-      <w:r>
-        <w:t>ode</w:t>
-      </w:r>
-      <w:r>
-        <w:tab/>
-      </w:r>
-      <w:r>
+        <w:t>node</w:t>
+      </w:r>
+      <w:r>
+        <w:tab/>
         <w:t>parent</w:t>
       </w:r>
       <w:r>
@@ -37,8 +35,6 @@
       </w:r>
       <w:r>
         <w:tab/>
-      </w:r>
-      <w:r>
         <w:t>2</w:t>
       </w:r>
       <w:r>
@@ -47,8 +43,6 @@
       </w:r>
       <w:r>
         <w:tab/>
-      </w:r>
-      <w:r>
         <w:t>5</w:t>
       </w:r>
       <w:r>
@@ -57,8 +51,6 @@
       </w:r>
       <w:r>
         <w:tab/>
-      </w:r>
-      <w:r>
         <w:t>5</w:t>
       </w:r>
       <w:r>
@@ -67,8 +59,6 @@
       </w:r>
       <w:r>
         <w:tab/>
-      </w:r>
-      <w:r>
         <w:t>3</w:t>
       </w:r>
       <w:r>
@@ -77,8 +67,6 @@
       </w:r>
       <w:r>
         <w:tab/>
-      </w:r>
-      <w:r>
         <w:t>NULL</w:t>
       </w:r>
     </w:p>
@@ -87,19 +75,17 @@
       <w:r>
         <w:t>Write SQL such that we label each node as a “leaf”, “inner” or “Root” node, such that for the nodes above we get:</w:t>
       </w:r>
+      <w:r>
+        <w:t xml:space="preserve"> </w:t>
+      </w:r>
     </w:p>
     <w:p/>
     <w:p>
       <w:r>
-        <w:t>n</w:t>
-      </w:r>
-      <w:r>
-        <w:t>ode</w:t>
-      </w:r>
-      <w:r>
-        <w:tab/>
-      </w:r>
-      <w:r>
+        <w:t>node</w:t>
+      </w:r>
+      <w:r>
+        <w:tab/>
         <w:t xml:space="preserve">label </w:t>
       </w:r>
       <w:r>
@@ -108,8 +94,6 @@
       </w:r>
       <w:r>
         <w:tab/>
-      </w:r>
-      <w:r>
         <w:t>Leaf</w:t>
       </w:r>
       <w:r>
@@ -118,8 +102,6 @@
       </w:r>
       <w:r>
         <w:tab/>
-      </w:r>
-      <w:r>
         <w:t>Inner</w:t>
       </w:r>
       <w:r>
@@ -128,8 +110,6 @@
       </w:r>
       <w:r>
         <w:tab/>
-      </w:r>
-      <w:r>
         <w:t>Inner</w:t>
       </w:r>
       <w:r>
@@ -138,8 +118,6 @@
       </w:r>
       <w:r>
         <w:tab/>
-      </w:r>
-      <w:r>
         <w:t>Leaf</w:t>
       </w:r>
       <w:r>
@@ -148,8 +126,6 @@
       </w:r>
       <w:r>
         <w:tab/>
-      </w:r>
-      <w:r>
         <w:t>Root</w:t>
       </w:r>
     </w:p>

</xml_diff>